<commit_message>
updating meeting log for 09/13/13
</commit_message>
<xml_diff>
--- a/Meeting log/13_09_13_Log.docx
+++ b/Meeting log/13_09_13_Log.docx
@@ -4,50 +4,36 @@
   <w:body>
     <w:p>
       <w:pPr>
-        <w:spacing w:before="100" w:beforeAutospacing="1" w:after="100" w:afterAutospacing="1" w:line="240" w:lineRule="auto"/>
-        <w:outlineLvl w:val="1"/>
+        <w:spacing w:before="100" w:after="100" w:line="240" w:lineRule="auto"/>
         <w:rPr>
           <w:rFonts w:ascii="Times New Roman" w:eastAsia="Times New Roman" w:hAnsi="Times New Roman" w:cs="Times New Roman"/>
           <w:b/>
-          <w:bCs/>
           <w:sz w:val="36"/>
-          <w:szCs w:val="36"/>
         </w:rPr>
       </w:pPr>
-      <w:r>
-        <w:fldChar w:fldCharType="begin"/>
-      </w:r>
-      <w:r>
-        <w:instrText xml:space="preserve"> HYPERLINK "https://sites.google.com/a/temple.edu/programmable-communication-group/" </w:instrText>
-      </w:r>
-      <w:r>
-        <w:fldChar w:fldCharType="separate"/>
-      </w:r>
-      <w:r>
-        <w:rPr>
-          <w:rFonts w:ascii="Times New Roman" w:eastAsia="Times New Roman" w:hAnsi="Times New Roman" w:cs="Times New Roman"/>
-          <w:b/>
-          <w:bCs/>
-          <w:sz w:val="36"/>
-          <w:szCs w:val="36"/>
-        </w:rPr>
-        <w:t>Programmable Communication Group</w:t>
-      </w:r>
-      <w:r>
-        <w:rPr>
-          <w:rFonts w:ascii="Times New Roman" w:eastAsia="Times New Roman" w:hAnsi="Times New Roman" w:cs="Times New Roman"/>
-          <w:b/>
-          <w:bCs/>
-          <w:sz w:val="36"/>
-          <w:szCs w:val="36"/>
-        </w:rPr>
-        <w:fldChar w:fldCharType="end"/>
-      </w:r>
+      <w:hyperlink r:id="rId5" w:history="1">
+        <w:r>
+          <w:rPr>
+            <w:rFonts w:ascii="Times New Roman" w:eastAsia="Times New Roman" w:hAnsi="Times New Roman" w:cs="Times New Roman"/>
+            <w:b/>
+            <w:sz w:val="36"/>
+          </w:rPr>
+          <w:t>Programmable Communication Group</w:t>
+        </w:r>
+      </w:hyperlink>
     </w:p>
     <w:tbl>
       <w:tblPr>
         <w:tblStyle w:val="TableGrid"/>
         <w:tblW w:w="0" w:type="auto"/>
+        <w:tblBorders>
+          <w:top w:val="single" w:sz="4" w:space="0" w:color="auto"/>
+          <w:left w:val="single" w:sz="4" w:space="0" w:color="auto"/>
+          <w:bottom w:val="single" w:sz="4" w:space="0" w:color="auto"/>
+          <w:right w:val="single" w:sz="4" w:space="0" w:color="auto"/>
+          <w:insideH w:val="single" w:sz="4" w:space="0" w:color="auto"/>
+          <w:insideV w:val="single" w:sz="4" w:space="0" w:color="auto"/>
+        </w:tblBorders>
         <w:tblLook w:val="04A0" w:firstRow="1" w:lastRow="0" w:firstColumn="1" w:lastColumn="0" w:noHBand="0" w:noVBand="1"/>
       </w:tblPr>
       <w:tblGrid>
@@ -74,13 +60,7 @@
           </w:tcPr>
           <w:p>
             <w:r>
-              <w:t xml:space="preserve">Friday, September </w:t>
-            </w:r>
-            <w:r>
-              <w:t>13</w:t>
-            </w:r>
-            <w:r>
-              <w:t>, 2013</w:t>
+              <w:t>Friday, September 13, 2013</w:t>
             </w:r>
           </w:p>
         </w:tc>
@@ -145,13 +125,8 @@
           </w:tcPr>
           <w:p>
             <w:r>
-              <w:t xml:space="preserve">Brian </w:t>
+              <w:t>Brian Thibodeau</w:t>
             </w:r>
-            <w:proofErr w:type="spellStart"/>
-            <w:r>
-              <w:t>Thibodeau</w:t>
-            </w:r>
-            <w:proofErr w:type="spellEnd"/>
           </w:p>
         </w:tc>
       </w:tr>
@@ -166,7 +141,13 @@
       </w:r>
       <w:r>
         <w:rPr>
-          <w:color w:val="000000" w:themeColor="text1"/>
+          <w:highlight w:val="red"/>
+        </w:rPr>
+        <w:t xml:space="preserve"> WebEx project review for 9/20/13 has been dismissed, but 10/4/13 is still firm. Get familiar with WebEx. Brandon will be the first WebEx presenter.</w:t>
+      </w:r>
+      <w:r>
+        <w:rPr>
+          <w:color w:val="000000"/>
           <w:highlight w:val="red"/>
         </w:rPr>
         <w:t xml:space="preserve"> </w:t>
@@ -177,7 +158,13 @@
         <w:rPr>
           <w:highlight w:val="yellow"/>
         </w:rPr>
-        <w:t>Topics to discuss</w:t>
+        <w:t xml:space="preserve">Topics to </w:t>
+      </w:r>
+      <w:r>
+        <w:rPr>
+          <w:highlight w:val="yellow"/>
+        </w:rPr>
+        <w:t>discuss</w:t>
       </w:r>
     </w:p>
     <w:p>
@@ -189,7 +176,7 @@
         </w:numPr>
       </w:pPr>
       <w:r>
-        <w:t>Demonstrate the Simulink modem (Cedric)</w:t>
+        <w:t>Demonstrate the  system-level  system-leveel of KD2BD modem (w/o AFC or AGC).</w:t>
       </w:r>
     </w:p>
     <w:p>
@@ -201,19 +188,37 @@
         </w:numPr>
       </w:pPr>
       <w:r>
-        <w:t xml:space="preserve">Can we start assigning monthly task for the </w:t>
-      </w:r>
-      <w:proofErr w:type="spellStart"/>
-      <w:r>
-        <w:t>Webex</w:t>
-      </w:r>
-      <w:proofErr w:type="spellEnd"/>
-      <w:r>
-        <w:t xml:space="preserve"> </w:t>
-      </w:r>
-      <w:r>
-        <w:t>(Cedric)</w:t>
-      </w:r>
+        <w:t>Access to Xilinx LogiCore blocks in System Generator library (</w:t>
+      </w:r>
+      <w:r>
+        <w:t>in Silage lab</w:t>
+      </w:r>
+      <w:r>
+        <w:t>)</w:t>
+      </w:r>
+      <w:r>
+        <w:t>.</w:t>
+      </w:r>
+    </w:p>
+    <w:p>
+      <w:pPr>
+        <w:pStyle w:val="ListParagraph"/>
+        <w:numPr>
+          <w:ilvl w:val="0"/>
+          <w:numId w:val="1"/>
+        </w:numPr>
+      </w:pPr>
+      <w:r>
+        <w:t>Can we start assigning mon</w:t>
+      </w:r>
+      <w:r>
+        <w:t>thly task for the Webex?</w:t>
+      </w:r>
+    </w:p>
+    <w:p>
+      <w:pPr>
+        <w:pStyle w:val="ListParagraph"/>
+      </w:pPr>
     </w:p>
     <w:p>
       <w:r>
@@ -224,43 +229,141 @@
       </w:r>
     </w:p>
     <w:p>
+      <w:pPr>
+        <w:pStyle w:val="ListParagraph"/>
+        <w:numPr>
+          <w:ilvl w:val="0"/>
+          <w:numId w:val="9"/>
+        </w:numPr>
+      </w:pPr>
+      <w:r>
+        <w:t>Ensure that the simulation times throughout Simulink models are realistic (i.e. 1/1200 for 1200 bps).</w:t>
+      </w:r>
+    </w:p>
+    <w:p>
+      <w:pPr>
+        <w:pStyle w:val="ListParagraph"/>
+        <w:numPr>
+          <w:ilvl w:val="0"/>
+          <w:numId w:val="9"/>
+        </w:numPr>
+      </w:pPr>
+      <w:r>
+        <w:t xml:space="preserve">Let’s choose </w:t>
+      </w:r>
+      <w:r>
+        <w:rPr>
+          <w:u w:val="single"/>
+        </w:rPr>
+        <w:t>one</w:t>
+      </w:r>
+      <w:r>
+        <w:t xml:space="preserve"> way of converting sinusoids to square waves throughout the Simulink models. </w:t>
+      </w:r>
+      <w:r>
+        <w:t xml:space="preserve">We should either use sign/zero-order hold method or comparator (or other method). </w:t>
+      </w:r>
+    </w:p>
+    <w:p>
+      <w:pPr>
+        <w:pStyle w:val="ListParagraph"/>
+        <w:numPr>
+          <w:ilvl w:val="0"/>
+          <w:numId w:val="9"/>
+        </w:numPr>
+      </w:pPr>
+      <w:r>
+        <w:t>Doppler shift (frequency shifting) could be implemented by using a VCO with a slowly oscillating voltage.</w:t>
+      </w:r>
+    </w:p>
+    <w:p>
+      <w:pPr>
+        <w:pStyle w:val="ListParagraph"/>
+        <w:numPr>
+          <w:ilvl w:val="0"/>
+          <w:numId w:val="9"/>
+        </w:numPr>
+      </w:pPr>
+      <w:r>
+        <w:t>Brian: possibly convert the output of</w:t>
+      </w:r>
+      <w:r>
+        <w:t xml:space="preserve"> your</w:t>
+      </w:r>
+      <w:r>
+        <w:t xml:space="preserve"> phase detector to a square wave. Refrain from doing it if </w:t>
+      </w:r>
+      <w:r>
+        <w:t>i</w:t>
+      </w:r>
+      <w:r>
+        <w:t>t doesn’t conform to the functionality of the design (i.e. square wave may work in the presence of no noise, but what about when noise is introduced?)</w:t>
+      </w:r>
+    </w:p>
+    <w:p>
+      <w:pPr>
+        <w:pStyle w:val="ListParagraph"/>
+        <w:numPr>
+          <w:ilvl w:val="0"/>
+          <w:numId w:val="9"/>
+        </w:numPr>
+      </w:pPr>
+      <w:r>
+        <w:t xml:space="preserve">In general, convert sinusoids throughout KD2BD design to square waves as soon as possible. Don’t convert if it doesn’t conform to the functionality of the design however. </w:t>
+      </w:r>
+    </w:p>
+    <w:p>
+      <w:pPr>
+        <w:pStyle w:val="ListParagraph"/>
+      </w:pPr>
+    </w:p>
+    <w:p>
       <w:r>
         <w:rPr>
           <w:highlight w:val="yellow"/>
         </w:rPr>
-        <w:t>Topics to discuss in next SD meeting</w:t>
+        <w:t>T</w:t>
+      </w:r>
+      <w:r>
+        <w:rPr>
+          <w:highlight w:val="yellow"/>
+        </w:rPr>
+        <w:t>opics to discuss in next SD meeting</w:t>
       </w:r>
     </w:p>
     <w:p>
-      <w:bookmarkStart w:id="0" w:name="_GoBack"/>
-      <w:bookmarkEnd w:id="0"/>
+      <w:pPr>
+        <w:pStyle w:val="ListParagraph"/>
+        <w:numPr>
+          <w:ilvl w:val="0"/>
+          <w:numId w:val="10"/>
+        </w:numPr>
+      </w:pPr>
+      <w:r>
+        <w:t>Clarify Dr. Silage’s understanding of phase detector output</w:t>
+      </w:r>
+    </w:p>
+    <w:p>
+      <w:pPr>
+        <w:pStyle w:val="ListParagraph"/>
+      </w:pPr>
     </w:p>
     <w:tbl>
       <w:tblPr>
         <w:tblStyle w:val="TableGrid"/>
-        <w:tblW w:w="10306" w:type="dxa"/>
-        <w:tblInd w:w="-478" w:type="dxa"/>
+        <w:tblW w:w="0" w:type="auto"/>
         <w:tblLook w:val="04A0" w:firstRow="1" w:lastRow="0" w:firstColumn="1" w:lastColumn="0" w:noHBand="0" w:noVBand="1"/>
       </w:tblPr>
       <w:tblGrid>
-        <w:gridCol w:w="5153"/>
-        <w:gridCol w:w="5153"/>
+        <w:gridCol w:w="4680"/>
+        <w:gridCol w:w="4680"/>
       </w:tblGrid>
       <w:tr>
-        <w:trPr>
-          <w:trHeight w:val="860"/>
-        </w:trPr>
         <w:tc>
           <w:tcPr>
-            <w:tcW w:w="5153" w:type="dxa"/>
+            <w:tcW w:w="4680" w:type="dxa"/>
           </w:tcPr>
           <w:p>
-            <w:pPr>
-              <w:jc w:val="center"/>
-              <w:rPr>
-                <w:b/>
-              </w:rPr>
-            </w:pPr>
             <w:r>
               <w:rPr>
                 <w:b/>
@@ -271,15 +374,9 @@
         </w:tc>
         <w:tc>
           <w:tcPr>
-            <w:tcW w:w="5153" w:type="dxa"/>
+            <w:tcW w:w="4680" w:type="dxa"/>
           </w:tcPr>
           <w:p>
-            <w:pPr>
-              <w:jc w:val="center"/>
-              <w:rPr>
-                <w:b/>
-              </w:rPr>
-            </w:pPr>
             <w:r>
               <w:rPr>
                 <w:b/>
@@ -290,41 +387,30 @@
         </w:tc>
       </w:tr>
       <w:tr>
-        <w:trPr>
-          <w:trHeight w:val="813"/>
-        </w:trPr>
         <w:tc>
           <w:tcPr>
-            <w:tcW w:w="5153" w:type="dxa"/>
+            <w:tcW w:w="4680" w:type="dxa"/>
           </w:tcPr>
           <w:p>
             <w:pPr>
               <w:jc w:val="center"/>
             </w:pPr>
             <w:r>
-              <w:t xml:space="preserve">Brian </w:t>
+              <w:t>Brian Thibodeau</w:t>
             </w:r>
-            <w:proofErr w:type="spellStart"/>
-            <w:r>
-              <w:t>Thibodeau</w:t>
-            </w:r>
-            <w:proofErr w:type="spellEnd"/>
           </w:p>
         </w:tc>
         <w:tc>
           <w:tcPr>
-            <w:tcW w:w="5153" w:type="dxa"/>
+            <w:tcW w:w="4680" w:type="dxa"/>
           </w:tcPr>
           <w:p/>
         </w:tc>
       </w:tr>
       <w:tr>
-        <w:trPr>
-          <w:trHeight w:val="860"/>
-        </w:trPr>
         <w:tc>
           <w:tcPr>
-            <w:tcW w:w="5153" w:type="dxa"/>
+            <w:tcW w:w="4680" w:type="dxa"/>
           </w:tcPr>
           <w:p>
             <w:pPr>
@@ -337,7 +423,7 @@
         </w:tc>
         <w:tc>
           <w:tcPr>
-            <w:tcW w:w="5153" w:type="dxa"/>
+            <w:tcW w:w="4680" w:type="dxa"/>
           </w:tcPr>
           <w:p>
             <w:pPr>
@@ -348,10 +434,7 @@
               </w:numPr>
             </w:pPr>
             <w:r>
-              <w:t xml:space="preserve">[Priority] </w:t>
-            </w:r>
-            <w:r>
-              <w:t>Integrating the Simulink Model of the modem</w:t>
+              <w:t>[Priority] Integrating the Simulink Model of the modem</w:t>
             </w:r>
           </w:p>
           <w:p>
@@ -375,6 +458,7 @@
               </w:numPr>
             </w:pPr>
             <w:r>
+              <w:lastRenderedPageBreak/>
               <w:t>Synchronize the NRZI out</w:t>
             </w:r>
           </w:p>
@@ -402,72 +486,60 @@
               <w:t>I will use the time scope and frequency analyzer</w:t>
             </w:r>
           </w:p>
-          <w:p>
-            <w:pPr>
-              <w:pStyle w:val="ListParagraph"/>
-              <w:numPr>
-                <w:ilvl w:val="0"/>
-                <w:numId w:val="3"/>
-              </w:numPr>
-            </w:pPr>
-            <w:r>
-              <w:t>I will also make a Power Point of John’s circuit for the modulation</w:t>
-            </w:r>
-          </w:p>
-          <w:p>
-            <w:pPr>
-              <w:pStyle w:val="ListParagraph"/>
-              <w:numPr>
-                <w:ilvl w:val="1"/>
-                <w:numId w:val="3"/>
-              </w:numPr>
-            </w:pPr>
-            <w:r>
-              <w:t xml:space="preserve">And try to record it on </w:t>
-            </w:r>
-            <w:proofErr w:type="spellStart"/>
-            <w:r>
-              <w:t>Webex</w:t>
-            </w:r>
-            <w:proofErr w:type="spellEnd"/>
-          </w:p>
         </w:tc>
       </w:tr>
       <w:tr>
-        <w:trPr>
-          <w:trHeight w:val="813"/>
-        </w:trPr>
         <w:tc>
           <w:tcPr>
-            <w:tcW w:w="5153" w:type="dxa"/>
+            <w:tcW w:w="4680" w:type="dxa"/>
           </w:tcPr>
           <w:p>
             <w:pPr>
               <w:jc w:val="center"/>
             </w:pPr>
             <w:r>
+              <w:lastRenderedPageBreak/>
               <w:t>Brandon Keith</w:t>
             </w:r>
           </w:p>
         </w:tc>
         <w:tc>
           <w:tcPr>
-            <w:tcW w:w="5153" w:type="dxa"/>
+            <w:tcW w:w="4680" w:type="dxa"/>
           </w:tcPr>
           <w:p>
+            <w:pPr>
+              <w:pStyle w:val="ListParagraph"/>
+              <w:numPr>
+                <w:ilvl w:val="0"/>
+                <w:numId w:val="8"/>
+              </w:numPr>
+            </w:pPr>
             <w:r>
-              <w:t xml:space="preserve"> </w:t>
+              <w:t xml:space="preserve">No notable progress has been made since SD meeting on 9/6/13. </w:t>
+            </w:r>
+            <w:r>
+              <w:t>Tasks re</w:t>
+            </w:r>
+            <w:r>
+              <w:t>main the same as 9/6/13.</w:t>
+            </w:r>
+            <w:bookmarkStart w:id="0" w:name="_GoBack"/>
+            <w:bookmarkEnd w:id="0"/>
+            <w:r>
+              <w:t xml:space="preserve"> I didn't work on SD this week.</w:t>
             </w:r>
           </w:p>
         </w:tc>
       </w:tr>
     </w:tbl>
     <w:p/>
+    <w:p/>
+    <w:p/>
     <w:sectPr>
       <w:pgSz w:w="12240" w:h="15840"/>
       <w:pgMar w:top="1440" w:right="1440" w:bottom="1440" w:left="1440" w:header="720" w:footer="720" w:gutter="0"/>
       <w:cols w:space="720"/>
-      <w:docGrid w:linePitch="360"/>
     </w:sectPr>
   </w:body>
 </w:document>
@@ -476,253 +548,156 @@
 <file path=word/numbering.xml><?xml version="1.0" encoding="utf-8"?>
 <w:numbering xmlns:wpc="http://schemas.microsoft.com/office/word/2010/wordprocessingCanvas" xmlns:mc="http://schemas.openxmlformats.org/markup-compatibility/2006" xmlns:o="urn:schemas-microsoft-com:office:office" xmlns:r="http://schemas.openxmlformats.org/officeDocument/2006/relationships" xmlns:m="http://schemas.openxmlformats.org/officeDocument/2006/math" xmlns:v="urn:schemas-microsoft-com:vml" xmlns:wp14="http://schemas.microsoft.com/office/word/2010/wordprocessingDrawing" xmlns:wp="http://schemas.openxmlformats.org/drawingml/2006/wordprocessingDrawing" xmlns:w10="urn:schemas-microsoft-com:office:word" xmlns:w="http://schemas.openxmlformats.org/wordprocessingml/2006/main" xmlns:w14="http://schemas.microsoft.com/office/word/2010/wordml" xmlns:w15="http://schemas.microsoft.com/office/word/2012/wordml" xmlns:wpg="http://schemas.microsoft.com/office/word/2010/wordprocessingGroup" xmlns:wpi="http://schemas.microsoft.com/office/word/2010/wordprocessingInk" xmlns:wne="http://schemas.microsoft.com/office/word/2006/wordml" xmlns:wps="http://schemas.microsoft.com/office/word/2010/wordprocessingShape" mc:Ignorable="w14 w15 wp14">
   <w:abstractNum w:abstractNumId="0">
-    <w:nsid w:val="19DB1FB1"/>
-    <w:multiLevelType w:val="hybridMultilevel"/>
-    <w:tmpl w:val="C3FC4394"/>
-    <w:lvl w:ilvl="0" w:tplc="04090001">
-      <w:start w:val="1"/>
-      <w:numFmt w:val="bullet"/>
-      <w:lvlText w:val=""/>
-      <w:lvlJc w:val="left"/>
-      <w:pPr>
-        <w:ind w:left="720" w:hanging="360"/>
-      </w:pPr>
-      <w:rPr>
-        <w:rFonts w:ascii="Symbol" w:hAnsi="Symbol" w:hint="default"/>
-      </w:rPr>
-    </w:lvl>
-    <w:lvl w:ilvl="1" w:tplc="04090003">
-      <w:start w:val="1"/>
-      <w:numFmt w:val="bullet"/>
-      <w:lvlText w:val="o"/>
-      <w:lvlJc w:val="left"/>
-      <w:pPr>
-        <w:ind w:left="1440" w:hanging="360"/>
-      </w:pPr>
-      <w:rPr>
-        <w:rFonts w:ascii="Courier New" w:hAnsi="Courier New" w:cs="Courier New" w:hint="default"/>
-      </w:rPr>
-    </w:lvl>
-    <w:lvl w:ilvl="2" w:tplc="04090005" w:tentative="1">
-      <w:start w:val="1"/>
-      <w:numFmt w:val="bullet"/>
-      <w:lvlText w:val=""/>
-      <w:lvlJc w:val="left"/>
-      <w:pPr>
-        <w:ind w:left="2160" w:hanging="360"/>
-      </w:pPr>
-      <w:rPr>
-        <w:rFonts w:ascii="Wingdings" w:hAnsi="Wingdings" w:hint="default"/>
-      </w:rPr>
-    </w:lvl>
-    <w:lvl w:ilvl="3" w:tplc="04090001" w:tentative="1">
-      <w:start w:val="1"/>
-      <w:numFmt w:val="bullet"/>
-      <w:lvlText w:val=""/>
-      <w:lvlJc w:val="left"/>
-      <w:pPr>
-        <w:ind w:left="2880" w:hanging="360"/>
-      </w:pPr>
-      <w:rPr>
-        <w:rFonts w:ascii="Symbol" w:hAnsi="Symbol" w:hint="default"/>
-      </w:rPr>
-    </w:lvl>
-    <w:lvl w:ilvl="4" w:tplc="04090003" w:tentative="1">
-      <w:start w:val="1"/>
-      <w:numFmt w:val="bullet"/>
-      <w:lvlText w:val="o"/>
-      <w:lvlJc w:val="left"/>
-      <w:pPr>
-        <w:ind w:left="3600" w:hanging="360"/>
-      </w:pPr>
-      <w:rPr>
-        <w:rFonts w:ascii="Courier New" w:hAnsi="Courier New" w:cs="Courier New" w:hint="default"/>
-      </w:rPr>
-    </w:lvl>
-    <w:lvl w:ilvl="5" w:tplc="04090005" w:tentative="1">
-      <w:start w:val="1"/>
-      <w:numFmt w:val="bullet"/>
-      <w:lvlText w:val=""/>
-      <w:lvlJc w:val="left"/>
-      <w:pPr>
-        <w:ind w:left="4320" w:hanging="360"/>
-      </w:pPr>
-      <w:rPr>
-        <w:rFonts w:ascii="Wingdings" w:hAnsi="Wingdings" w:hint="default"/>
-      </w:rPr>
-    </w:lvl>
-    <w:lvl w:ilvl="6" w:tplc="04090001" w:tentative="1">
-      <w:start w:val="1"/>
-      <w:numFmt w:val="bullet"/>
-      <w:lvlText w:val=""/>
-      <w:lvlJc w:val="left"/>
-      <w:pPr>
-        <w:ind w:left="5040" w:hanging="360"/>
-      </w:pPr>
-      <w:rPr>
-        <w:rFonts w:ascii="Symbol" w:hAnsi="Symbol" w:hint="default"/>
-      </w:rPr>
-    </w:lvl>
-    <w:lvl w:ilvl="7" w:tplc="04090003" w:tentative="1">
-      <w:start w:val="1"/>
-      <w:numFmt w:val="bullet"/>
-      <w:lvlText w:val="o"/>
-      <w:lvlJc w:val="left"/>
-      <w:pPr>
-        <w:ind w:left="5760" w:hanging="360"/>
-      </w:pPr>
-      <w:rPr>
-        <w:rFonts w:ascii="Courier New" w:hAnsi="Courier New" w:cs="Courier New" w:hint="default"/>
-      </w:rPr>
-    </w:lvl>
-    <w:lvl w:ilvl="8" w:tplc="04090005" w:tentative="1">
-      <w:start w:val="1"/>
-      <w:numFmt w:val="bullet"/>
-      <w:lvlText w:val=""/>
-      <w:lvlJc w:val="left"/>
-      <w:pPr>
-        <w:ind w:left="6480" w:hanging="360"/>
-      </w:pPr>
-      <w:rPr>
-        <w:rFonts w:ascii="Wingdings" w:hAnsi="Wingdings" w:hint="default"/>
-      </w:rPr>
+    <w:nsid w:val="0389554D"/>
+    <w:multiLevelType w:val="singleLevel"/>
+    <w:tmpl w:val="5108273E"/>
+    <w:lvl w:ilvl="0">
+      <w:start w:val="1"/>
+      <w:numFmt w:val="decimal"/>
+      <w:lvlRestart w:val="0"/>
+      <w:lvlText w:val="%1."/>
+      <w:lvlJc w:val="left"/>
+      <w:pPr>
+        <w:ind w:left="360" w:hanging="360"/>
+      </w:pPr>
     </w:lvl>
   </w:abstractNum>
   <w:abstractNum w:abstractNumId="1">
-    <w:nsid w:val="363D0E96"/>
+    <w:nsid w:val="05973085"/>
     <w:multiLevelType w:val="hybridMultilevel"/>
-    <w:tmpl w:val="5D6C5E64"/>
-    <w:lvl w:ilvl="0" w:tplc="04090001">
+    <w:tmpl w:val="4612AA2A"/>
+    <w:lvl w:ilvl="0" w:tplc="B00C6984">
       <w:start w:val="1"/>
       <w:numFmt w:val="bullet"/>
       <w:lvlText w:val=""/>
       <w:lvlJc w:val="left"/>
       <w:pPr>
-        <w:ind w:left="720" w:hanging="360"/>
-      </w:pPr>
-      <w:rPr>
-        <w:rFonts w:ascii="Symbol" w:hAnsi="Symbol" w:hint="default"/>
-      </w:rPr>
-    </w:lvl>
-    <w:lvl w:ilvl="1" w:tplc="04090003">
+        <w:ind w:left="1080" w:hanging="360"/>
+      </w:pPr>
+      <w:rPr>
+        <w:rFonts w:ascii="Symbol" w:hAnsi="Symbol"/>
+      </w:rPr>
+    </w:lvl>
+    <w:lvl w:ilvl="1" w:tplc="4A6463DA">
       <w:start w:val="1"/>
       <w:numFmt w:val="bullet"/>
       <w:lvlText w:val="o"/>
       <w:lvlJc w:val="left"/>
       <w:pPr>
-        <w:ind w:left="1440" w:hanging="360"/>
-      </w:pPr>
-      <w:rPr>
-        <w:rFonts w:ascii="Courier New" w:hAnsi="Courier New" w:cs="Courier New" w:hint="default"/>
-      </w:rPr>
-    </w:lvl>
-    <w:lvl w:ilvl="2" w:tplc="04090005">
+        <w:ind w:left="1800" w:hanging="360"/>
+      </w:pPr>
+      <w:rPr>
+        <w:rFonts w:ascii="Courier New" w:hAnsi="Courier New" w:cs="Courier New"/>
+      </w:rPr>
+    </w:lvl>
+    <w:lvl w:ilvl="2" w:tplc="16CE2538">
       <w:start w:val="1"/>
       <w:numFmt w:val="bullet"/>
       <w:lvlText w:val=""/>
       <w:lvlJc w:val="left"/>
       <w:pPr>
-        <w:ind w:left="2160" w:hanging="360"/>
-      </w:pPr>
-      <w:rPr>
-        <w:rFonts w:ascii="Wingdings" w:hAnsi="Wingdings" w:hint="default"/>
-      </w:rPr>
-    </w:lvl>
-    <w:lvl w:ilvl="3" w:tplc="FAA2DB28">
-      <w:numFmt w:val="bullet"/>
-      <w:lvlText w:val="-"/>
-      <w:lvlJc w:val="left"/>
-      <w:pPr>
-        <w:ind w:left="2880" w:hanging="360"/>
-      </w:pPr>
-      <w:rPr>
-        <w:rFonts w:ascii="Calibri" w:eastAsiaTheme="minorHAnsi" w:hAnsi="Calibri" w:cstheme="minorBidi" w:hint="default"/>
-      </w:rPr>
-    </w:lvl>
-    <w:lvl w:ilvl="4" w:tplc="04090003" w:tentative="1">
+        <w:ind w:left="2520" w:hanging="360"/>
+      </w:pPr>
+      <w:rPr>
+        <w:rFonts w:ascii="Wingdings" w:hAnsi="Wingdings"/>
+      </w:rPr>
+    </w:lvl>
+    <w:lvl w:ilvl="3" w:tplc="3C6445FC">
+      <w:start w:val="1"/>
+      <w:numFmt w:val="bullet"/>
+      <w:lvlText w:val=""/>
+      <w:lvlJc w:val="left"/>
+      <w:pPr>
+        <w:ind w:left="3240" w:hanging="360"/>
+      </w:pPr>
+      <w:rPr>
+        <w:rFonts w:ascii="Symbol" w:hAnsi="Symbol"/>
+      </w:rPr>
+    </w:lvl>
+    <w:lvl w:ilvl="4" w:tplc="325AF600">
       <w:start w:val="1"/>
       <w:numFmt w:val="bullet"/>
       <w:lvlText w:val="o"/>
       <w:lvlJc w:val="left"/>
       <w:pPr>
-        <w:ind w:left="3600" w:hanging="360"/>
-      </w:pPr>
-      <w:rPr>
-        <w:rFonts w:ascii="Courier New" w:hAnsi="Courier New" w:cs="Courier New" w:hint="default"/>
-      </w:rPr>
-    </w:lvl>
-    <w:lvl w:ilvl="5" w:tplc="04090005" w:tentative="1">
+        <w:ind w:left="3960" w:hanging="360"/>
+      </w:pPr>
+      <w:rPr>
+        <w:rFonts w:ascii="Courier New" w:hAnsi="Courier New" w:cs="Courier New"/>
+      </w:rPr>
+    </w:lvl>
+    <w:lvl w:ilvl="5" w:tplc="ED4AC960">
       <w:start w:val="1"/>
       <w:numFmt w:val="bullet"/>
       <w:lvlText w:val=""/>
       <w:lvlJc w:val="left"/>
       <w:pPr>
-        <w:ind w:left="4320" w:hanging="360"/>
-      </w:pPr>
-      <w:rPr>
-        <w:rFonts w:ascii="Wingdings" w:hAnsi="Wingdings" w:hint="default"/>
-      </w:rPr>
-    </w:lvl>
-    <w:lvl w:ilvl="6" w:tplc="04090001" w:tentative="1">
+        <w:ind w:left="4680" w:hanging="360"/>
+      </w:pPr>
+      <w:rPr>
+        <w:rFonts w:ascii="Wingdings" w:hAnsi="Wingdings"/>
+      </w:rPr>
+    </w:lvl>
+    <w:lvl w:ilvl="6" w:tplc="DA884734">
       <w:start w:val="1"/>
       <w:numFmt w:val="bullet"/>
       <w:lvlText w:val=""/>
       <w:lvlJc w:val="left"/>
       <w:pPr>
-        <w:ind w:left="5040" w:hanging="360"/>
-      </w:pPr>
-      <w:rPr>
-        <w:rFonts w:ascii="Symbol" w:hAnsi="Symbol" w:hint="default"/>
-      </w:rPr>
-    </w:lvl>
-    <w:lvl w:ilvl="7" w:tplc="04090003" w:tentative="1">
+        <w:ind w:left="5400" w:hanging="360"/>
+      </w:pPr>
+      <w:rPr>
+        <w:rFonts w:ascii="Symbol" w:hAnsi="Symbol"/>
+      </w:rPr>
+    </w:lvl>
+    <w:lvl w:ilvl="7" w:tplc="F9ACF1DC">
       <w:start w:val="1"/>
       <w:numFmt w:val="bullet"/>
       <w:lvlText w:val="o"/>
       <w:lvlJc w:val="left"/>
       <w:pPr>
-        <w:ind w:left="5760" w:hanging="360"/>
-      </w:pPr>
-      <w:rPr>
-        <w:rFonts w:ascii="Courier New" w:hAnsi="Courier New" w:cs="Courier New" w:hint="default"/>
-      </w:rPr>
-    </w:lvl>
-    <w:lvl w:ilvl="8" w:tplc="04090005" w:tentative="1">
+        <w:ind w:left="6120" w:hanging="360"/>
+      </w:pPr>
+      <w:rPr>
+        <w:rFonts w:ascii="Courier New" w:hAnsi="Courier New" w:cs="Courier New"/>
+      </w:rPr>
+    </w:lvl>
+    <w:lvl w:ilvl="8" w:tplc="21422FBE">
       <w:start w:val="1"/>
       <w:numFmt w:val="bullet"/>
       <w:lvlText w:val=""/>
       <w:lvlJc w:val="left"/>
       <w:pPr>
-        <w:ind w:left="6480" w:hanging="360"/>
-      </w:pPr>
-      <w:rPr>
-        <w:rFonts w:ascii="Wingdings" w:hAnsi="Wingdings" w:hint="default"/>
+        <w:ind w:left="6840" w:hanging="360"/>
+      </w:pPr>
+      <w:rPr>
+        <w:rFonts w:ascii="Wingdings" w:hAnsi="Wingdings"/>
       </w:rPr>
     </w:lvl>
   </w:abstractNum>
   <w:abstractNum w:abstractNumId="2">
-    <w:nsid w:val="40D858B6"/>
+    <w:nsid w:val="1D922E80"/>
     <w:multiLevelType w:val="hybridMultilevel"/>
-    <w:tmpl w:val="0DF4AE18"/>
+    <w:tmpl w:val="4B80F95A"/>
     <w:lvl w:ilvl="0" w:tplc="04090001">
       <w:start w:val="1"/>
       <w:numFmt w:val="bullet"/>
       <w:lvlText w:val=""/>
       <w:lvlJc w:val="left"/>
       <w:pPr>
-        <w:ind w:left="1080" w:hanging="360"/>
+        <w:ind w:left="720" w:hanging="360"/>
       </w:pPr>
       <w:rPr>
         <w:rFonts w:ascii="Symbol" w:hAnsi="Symbol" w:hint="default"/>
       </w:rPr>
     </w:lvl>
-    <w:lvl w:ilvl="1" w:tplc="04090003">
+    <w:lvl w:ilvl="1" w:tplc="04090003" w:tentative="1">
       <w:start w:val="1"/>
       <w:numFmt w:val="bullet"/>
       <w:lvlText w:val="o"/>
       <w:lvlJc w:val="left"/>
       <w:pPr>
-        <w:ind w:left="1800" w:hanging="360"/>
+        <w:ind w:left="1440" w:hanging="360"/>
       </w:pPr>
       <w:rPr>
         <w:rFonts w:ascii="Courier New" w:hAnsi="Courier New" w:cs="Courier New" w:hint="default"/>
@@ -734,7 +709,7 @@
       <w:lvlText w:val=""/>
       <w:lvlJc w:val="left"/>
       <w:pPr>
-        <w:ind w:left="2520" w:hanging="360"/>
+        <w:ind w:left="2160" w:hanging="360"/>
       </w:pPr>
       <w:rPr>
         <w:rFonts w:ascii="Wingdings" w:hAnsi="Wingdings" w:hint="default"/>
@@ -746,7 +721,7 @@
       <w:lvlText w:val=""/>
       <w:lvlJc w:val="left"/>
       <w:pPr>
-        <w:ind w:left="3240" w:hanging="360"/>
+        <w:ind w:left="2880" w:hanging="360"/>
       </w:pPr>
       <w:rPr>
         <w:rFonts w:ascii="Symbol" w:hAnsi="Symbol" w:hint="default"/>
@@ -758,7 +733,7 @@
       <w:lvlText w:val="o"/>
       <w:lvlJc w:val="left"/>
       <w:pPr>
-        <w:ind w:left="3960" w:hanging="360"/>
+        <w:ind w:left="3600" w:hanging="360"/>
       </w:pPr>
       <w:rPr>
         <w:rFonts w:ascii="Courier New" w:hAnsi="Courier New" w:cs="Courier New" w:hint="default"/>
@@ -770,7 +745,7 @@
       <w:lvlText w:val=""/>
       <w:lvlJc w:val="left"/>
       <w:pPr>
-        <w:ind w:left="4680" w:hanging="360"/>
+        <w:ind w:left="4320" w:hanging="360"/>
       </w:pPr>
       <w:rPr>
         <w:rFonts w:ascii="Wingdings" w:hAnsi="Wingdings" w:hint="default"/>
@@ -782,7 +757,7 @@
       <w:lvlText w:val=""/>
       <w:lvlJc w:val="left"/>
       <w:pPr>
-        <w:ind w:left="5400" w:hanging="360"/>
+        <w:ind w:left="5040" w:hanging="360"/>
       </w:pPr>
       <w:rPr>
         <w:rFonts w:ascii="Symbol" w:hAnsi="Symbol" w:hint="default"/>
@@ -794,7 +769,7 @@
       <w:lvlText w:val="o"/>
       <w:lvlJc w:val="left"/>
       <w:pPr>
-        <w:ind w:left="6120" w:hanging="360"/>
+        <w:ind w:left="5760" w:hanging="360"/>
       </w:pPr>
       <w:rPr>
         <w:rFonts w:ascii="Courier New" w:hAnsi="Courier New" w:cs="Courier New" w:hint="default"/>
@@ -806,7 +781,7 @@
       <w:lvlText w:val=""/>
       <w:lvlJc w:val="left"/>
       <w:pPr>
-        <w:ind w:left="6840" w:hanging="360"/>
+        <w:ind w:left="6480" w:hanging="360"/>
       </w:pPr>
       <w:rPr>
         <w:rFonts w:ascii="Wingdings" w:hAnsi="Wingdings" w:hint="default"/>
@@ -814,9 +789,249 @@
     </w:lvl>
   </w:abstractNum>
   <w:abstractNum w:abstractNumId="3">
-    <w:nsid w:val="55AC5E95"/>
+    <w:nsid w:val="35A70E25"/>
+    <w:multiLevelType w:val="singleLevel"/>
+    <w:tmpl w:val="99F4D0CE"/>
+    <w:lvl w:ilvl="0">
+      <w:start w:val="1"/>
+      <w:numFmt w:val="decimal"/>
+      <w:lvlRestart w:val="0"/>
+      <w:lvlText w:val="%1."/>
+      <w:lvlJc w:val="left"/>
+      <w:pPr>
+        <w:ind w:left="360" w:hanging="360"/>
+      </w:pPr>
+    </w:lvl>
+  </w:abstractNum>
+  <w:abstractNum w:abstractNumId="4">
+    <w:nsid w:val="36E1222E"/>
     <w:multiLevelType w:val="hybridMultilevel"/>
-    <w:tmpl w:val="074AE6F6"/>
+    <w:tmpl w:val="0C160EDE"/>
+    <w:lvl w:ilvl="0" w:tplc="CAE082F6">
+      <w:start w:val="1"/>
+      <w:numFmt w:val="bullet"/>
+      <w:lvlText w:val=""/>
+      <w:lvlJc w:val="left"/>
+      <w:pPr>
+        <w:ind w:left="720" w:hanging="360"/>
+      </w:pPr>
+      <w:rPr>
+        <w:rFonts w:ascii="Symbol" w:hAnsi="Symbol"/>
+      </w:rPr>
+    </w:lvl>
+    <w:lvl w:ilvl="1" w:tplc="9F866B1C">
+      <w:start w:val="1"/>
+      <w:numFmt w:val="bullet"/>
+      <w:lvlText w:val="o"/>
+      <w:lvlJc w:val="left"/>
+      <w:pPr>
+        <w:ind w:left="1440" w:hanging="360"/>
+      </w:pPr>
+      <w:rPr>
+        <w:rFonts w:ascii="Courier New" w:hAnsi="Courier New" w:cs="Courier New"/>
+      </w:rPr>
+    </w:lvl>
+    <w:lvl w:ilvl="2" w:tplc="94B8D07E">
+      <w:start w:val="1"/>
+      <w:numFmt w:val="bullet"/>
+      <w:lvlText w:val=""/>
+      <w:lvlJc w:val="left"/>
+      <w:pPr>
+        <w:ind w:left="2160" w:hanging="360"/>
+      </w:pPr>
+      <w:rPr>
+        <w:rFonts w:ascii="Wingdings" w:hAnsi="Wingdings"/>
+      </w:rPr>
+    </w:lvl>
+    <w:lvl w:ilvl="3" w:tplc="28824D8E">
+      <w:start w:val="1"/>
+      <w:numFmt w:val="bullet"/>
+      <w:lvlText w:val=""/>
+      <w:lvlJc w:val="left"/>
+      <w:pPr>
+        <w:ind w:left="2880" w:hanging="360"/>
+      </w:pPr>
+      <w:rPr>
+        <w:rFonts w:ascii="Symbol" w:hAnsi="Symbol"/>
+      </w:rPr>
+    </w:lvl>
+    <w:lvl w:ilvl="4" w:tplc="B1C0905E">
+      <w:start w:val="1"/>
+      <w:numFmt w:val="bullet"/>
+      <w:lvlText w:val="o"/>
+      <w:lvlJc w:val="left"/>
+      <w:pPr>
+        <w:ind w:left="3600" w:hanging="360"/>
+      </w:pPr>
+      <w:rPr>
+        <w:rFonts w:ascii="Courier New" w:hAnsi="Courier New" w:cs="Courier New"/>
+      </w:rPr>
+    </w:lvl>
+    <w:lvl w:ilvl="5" w:tplc="0428D014">
+      <w:start w:val="1"/>
+      <w:numFmt w:val="bullet"/>
+      <w:lvlText w:val=""/>
+      <w:lvlJc w:val="left"/>
+      <w:pPr>
+        <w:ind w:left="4320" w:hanging="360"/>
+      </w:pPr>
+      <w:rPr>
+        <w:rFonts w:ascii="Wingdings" w:hAnsi="Wingdings"/>
+      </w:rPr>
+    </w:lvl>
+    <w:lvl w:ilvl="6" w:tplc="41166E10">
+      <w:start w:val="1"/>
+      <w:numFmt w:val="bullet"/>
+      <w:lvlText w:val=""/>
+      <w:lvlJc w:val="left"/>
+      <w:pPr>
+        <w:ind w:left="5040" w:hanging="360"/>
+      </w:pPr>
+      <w:rPr>
+        <w:rFonts w:ascii="Symbol" w:hAnsi="Symbol"/>
+      </w:rPr>
+    </w:lvl>
+    <w:lvl w:ilvl="7" w:tplc="B39E66B2">
+      <w:start w:val="1"/>
+      <w:numFmt w:val="bullet"/>
+      <w:lvlText w:val="o"/>
+      <w:lvlJc w:val="left"/>
+      <w:pPr>
+        <w:ind w:left="5760" w:hanging="360"/>
+      </w:pPr>
+      <w:rPr>
+        <w:rFonts w:ascii="Courier New" w:hAnsi="Courier New" w:cs="Courier New"/>
+      </w:rPr>
+    </w:lvl>
+    <w:lvl w:ilvl="8" w:tplc="47166BA8">
+      <w:start w:val="1"/>
+      <w:numFmt w:val="bullet"/>
+      <w:lvlText w:val=""/>
+      <w:lvlJc w:val="left"/>
+      <w:pPr>
+        <w:ind w:left="6480" w:hanging="360"/>
+      </w:pPr>
+      <w:rPr>
+        <w:rFonts w:ascii="Wingdings" w:hAnsi="Wingdings"/>
+      </w:rPr>
+    </w:lvl>
+  </w:abstractNum>
+  <w:abstractNum w:abstractNumId="5">
+    <w:nsid w:val="56E252E1"/>
+    <w:multiLevelType w:val="hybridMultilevel"/>
+    <w:tmpl w:val="8C449082"/>
+    <w:lvl w:ilvl="0" w:tplc="6F1016CC">
+      <w:start w:val="1"/>
+      <w:numFmt w:val="bullet"/>
+      <w:lvlText w:val=""/>
+      <w:lvlJc w:val="left"/>
+      <w:pPr>
+        <w:ind w:left="720" w:hanging="360"/>
+      </w:pPr>
+      <w:rPr>
+        <w:rFonts w:ascii="Symbol" w:hAnsi="Symbol"/>
+      </w:rPr>
+    </w:lvl>
+    <w:lvl w:ilvl="1" w:tplc="F6F47FAA">
+      <w:start w:val="1"/>
+      <w:numFmt w:val="bullet"/>
+      <w:lvlText w:val="o"/>
+      <w:lvlJc w:val="left"/>
+      <w:pPr>
+        <w:ind w:left="1440" w:hanging="360"/>
+      </w:pPr>
+      <w:rPr>
+        <w:rFonts w:ascii="Courier New" w:hAnsi="Courier New" w:cs="Courier New"/>
+      </w:rPr>
+    </w:lvl>
+    <w:lvl w:ilvl="2" w:tplc="25EC16F8">
+      <w:start w:val="1"/>
+      <w:numFmt w:val="bullet"/>
+      <w:lvlText w:val=""/>
+      <w:lvlJc w:val="left"/>
+      <w:pPr>
+        <w:ind w:left="2160" w:hanging="360"/>
+      </w:pPr>
+      <w:rPr>
+        <w:rFonts w:ascii="Wingdings" w:hAnsi="Wingdings"/>
+      </w:rPr>
+    </w:lvl>
+    <w:lvl w:ilvl="3" w:tplc="A4FA961A">
+      <w:numFmt w:val="bullet"/>
+      <w:lvlText w:val="-"/>
+      <w:lvlJc w:val="left"/>
+      <w:pPr>
+        <w:ind w:left="2880" w:hanging="360"/>
+      </w:pPr>
+      <w:rPr>
+        <w:rFonts w:ascii="Calibri" w:eastAsiaTheme="minorHAnsi" w:hAnsi="Calibri" w:cstheme="minorBidi"/>
+      </w:rPr>
+    </w:lvl>
+    <w:lvl w:ilvl="4" w:tplc="072ECBC2">
+      <w:start w:val="1"/>
+      <w:numFmt w:val="bullet"/>
+      <w:lvlText w:val="o"/>
+      <w:lvlJc w:val="left"/>
+      <w:pPr>
+        <w:ind w:left="3600" w:hanging="360"/>
+      </w:pPr>
+      <w:rPr>
+        <w:rFonts w:ascii="Courier New" w:hAnsi="Courier New" w:cs="Courier New"/>
+      </w:rPr>
+    </w:lvl>
+    <w:lvl w:ilvl="5" w:tplc="4A1690C6">
+      <w:start w:val="1"/>
+      <w:numFmt w:val="bullet"/>
+      <w:lvlText w:val=""/>
+      <w:lvlJc w:val="left"/>
+      <w:pPr>
+        <w:ind w:left="4320" w:hanging="360"/>
+      </w:pPr>
+      <w:rPr>
+        <w:rFonts w:ascii="Wingdings" w:hAnsi="Wingdings"/>
+      </w:rPr>
+    </w:lvl>
+    <w:lvl w:ilvl="6" w:tplc="7BA4E15E">
+      <w:start w:val="1"/>
+      <w:numFmt w:val="bullet"/>
+      <w:lvlText w:val=""/>
+      <w:lvlJc w:val="left"/>
+      <w:pPr>
+        <w:ind w:left="5040" w:hanging="360"/>
+      </w:pPr>
+      <w:rPr>
+        <w:rFonts w:ascii="Symbol" w:hAnsi="Symbol"/>
+      </w:rPr>
+    </w:lvl>
+    <w:lvl w:ilvl="7" w:tplc="76F29F94">
+      <w:start w:val="1"/>
+      <w:numFmt w:val="bullet"/>
+      <w:lvlText w:val="o"/>
+      <w:lvlJc w:val="left"/>
+      <w:pPr>
+        <w:ind w:left="5760" w:hanging="360"/>
+      </w:pPr>
+      <w:rPr>
+        <w:rFonts w:ascii="Courier New" w:hAnsi="Courier New" w:cs="Courier New"/>
+      </w:rPr>
+    </w:lvl>
+    <w:lvl w:ilvl="8" w:tplc="9E001438">
+      <w:start w:val="1"/>
+      <w:numFmt w:val="bullet"/>
+      <w:lvlText w:val=""/>
+      <w:lvlJc w:val="left"/>
+      <w:pPr>
+        <w:ind w:left="6480" w:hanging="360"/>
+      </w:pPr>
+      <w:rPr>
+        <w:rFonts w:ascii="Wingdings" w:hAnsi="Wingdings"/>
+      </w:rPr>
+    </w:lvl>
+  </w:abstractNum>
+  <w:abstractNum w:abstractNumId="6">
+    <w:nsid w:val="6C153773"/>
+    <w:multiLevelType w:val="hybridMultilevel"/>
+    <w:tmpl w:val="E02EC994"/>
     <w:lvl w:ilvl="0" w:tplc="04090001">
       <w:start w:val="1"/>
       <w:numFmt w:val="bullet"/>
@@ -829,7 +1044,7 @@
         <w:rFonts w:ascii="Symbol" w:hAnsi="Symbol" w:hint="default"/>
       </w:rPr>
     </w:lvl>
-    <w:lvl w:ilvl="1" w:tplc="04090003">
+    <w:lvl w:ilvl="1" w:tplc="04090003" w:tentative="1">
       <w:start w:val="1"/>
       <w:numFmt w:val="bullet"/>
       <w:lvlText w:val="o"/>
@@ -923,19 +1138,278 @@
       </w:pPr>
       <w:rPr>
         <w:rFonts w:ascii="Wingdings" w:hAnsi="Wingdings" w:hint="default"/>
+      </w:rPr>
+    </w:lvl>
+  </w:abstractNum>
+  <w:abstractNum w:abstractNumId="7">
+    <w:nsid w:val="71C310F0"/>
+    <w:multiLevelType w:val="hybridMultilevel"/>
+    <w:tmpl w:val="D7ACA2B6"/>
+    <w:lvl w:ilvl="0" w:tplc="04090001">
+      <w:start w:val="1"/>
+      <w:numFmt w:val="bullet"/>
+      <w:lvlText w:val=""/>
+      <w:lvlJc w:val="left"/>
+      <w:pPr>
+        <w:ind w:left="720" w:hanging="360"/>
+      </w:pPr>
+      <w:rPr>
+        <w:rFonts w:ascii="Symbol" w:hAnsi="Symbol" w:hint="default"/>
+      </w:rPr>
+    </w:lvl>
+    <w:lvl w:ilvl="1" w:tplc="04090003" w:tentative="1">
+      <w:start w:val="1"/>
+      <w:numFmt w:val="bullet"/>
+      <w:lvlText w:val="o"/>
+      <w:lvlJc w:val="left"/>
+      <w:pPr>
+        <w:ind w:left="1440" w:hanging="360"/>
+      </w:pPr>
+      <w:rPr>
+        <w:rFonts w:ascii="Courier New" w:hAnsi="Courier New" w:cs="Courier New" w:hint="default"/>
+      </w:rPr>
+    </w:lvl>
+    <w:lvl w:ilvl="2" w:tplc="04090005" w:tentative="1">
+      <w:start w:val="1"/>
+      <w:numFmt w:val="bullet"/>
+      <w:lvlText w:val=""/>
+      <w:lvlJc w:val="left"/>
+      <w:pPr>
+        <w:ind w:left="2160" w:hanging="360"/>
+      </w:pPr>
+      <w:rPr>
+        <w:rFonts w:ascii="Wingdings" w:hAnsi="Wingdings" w:hint="default"/>
+      </w:rPr>
+    </w:lvl>
+    <w:lvl w:ilvl="3" w:tplc="04090001" w:tentative="1">
+      <w:start w:val="1"/>
+      <w:numFmt w:val="bullet"/>
+      <w:lvlText w:val=""/>
+      <w:lvlJc w:val="left"/>
+      <w:pPr>
+        <w:ind w:left="2880" w:hanging="360"/>
+      </w:pPr>
+      <w:rPr>
+        <w:rFonts w:ascii="Symbol" w:hAnsi="Symbol" w:hint="default"/>
+      </w:rPr>
+    </w:lvl>
+    <w:lvl w:ilvl="4" w:tplc="04090003" w:tentative="1">
+      <w:start w:val="1"/>
+      <w:numFmt w:val="bullet"/>
+      <w:lvlText w:val="o"/>
+      <w:lvlJc w:val="left"/>
+      <w:pPr>
+        <w:ind w:left="3600" w:hanging="360"/>
+      </w:pPr>
+      <w:rPr>
+        <w:rFonts w:ascii="Courier New" w:hAnsi="Courier New" w:cs="Courier New" w:hint="default"/>
+      </w:rPr>
+    </w:lvl>
+    <w:lvl w:ilvl="5" w:tplc="04090005" w:tentative="1">
+      <w:start w:val="1"/>
+      <w:numFmt w:val="bullet"/>
+      <w:lvlText w:val=""/>
+      <w:lvlJc w:val="left"/>
+      <w:pPr>
+        <w:ind w:left="4320" w:hanging="360"/>
+      </w:pPr>
+      <w:rPr>
+        <w:rFonts w:ascii="Wingdings" w:hAnsi="Wingdings" w:hint="default"/>
+      </w:rPr>
+    </w:lvl>
+    <w:lvl w:ilvl="6" w:tplc="04090001" w:tentative="1">
+      <w:start w:val="1"/>
+      <w:numFmt w:val="bullet"/>
+      <w:lvlText w:val=""/>
+      <w:lvlJc w:val="left"/>
+      <w:pPr>
+        <w:ind w:left="5040" w:hanging="360"/>
+      </w:pPr>
+      <w:rPr>
+        <w:rFonts w:ascii="Symbol" w:hAnsi="Symbol" w:hint="default"/>
+      </w:rPr>
+    </w:lvl>
+    <w:lvl w:ilvl="7" w:tplc="04090003" w:tentative="1">
+      <w:start w:val="1"/>
+      <w:numFmt w:val="bullet"/>
+      <w:lvlText w:val="o"/>
+      <w:lvlJc w:val="left"/>
+      <w:pPr>
+        <w:ind w:left="5760" w:hanging="360"/>
+      </w:pPr>
+      <w:rPr>
+        <w:rFonts w:ascii="Courier New" w:hAnsi="Courier New" w:cs="Courier New" w:hint="default"/>
+      </w:rPr>
+    </w:lvl>
+    <w:lvl w:ilvl="8" w:tplc="04090005" w:tentative="1">
+      <w:start w:val="1"/>
+      <w:numFmt w:val="bullet"/>
+      <w:lvlText w:val=""/>
+      <w:lvlJc w:val="left"/>
+      <w:pPr>
+        <w:ind w:left="6480" w:hanging="360"/>
+      </w:pPr>
+      <w:rPr>
+        <w:rFonts w:ascii="Wingdings" w:hAnsi="Wingdings" w:hint="default"/>
+      </w:rPr>
+    </w:lvl>
+  </w:abstractNum>
+  <w:abstractNum w:abstractNumId="8">
+    <w:nsid w:val="727422A4"/>
+    <w:multiLevelType w:val="singleLevel"/>
+    <w:tmpl w:val="6C9613C4"/>
+    <w:lvl w:ilvl="0">
+      <w:start w:val="1"/>
+      <w:numFmt w:val="decimal"/>
+      <w:lvlRestart w:val="0"/>
+      <w:lvlText w:val="%1."/>
+      <w:lvlJc w:val="left"/>
+      <w:pPr>
+        <w:ind w:left="360" w:hanging="360"/>
+      </w:pPr>
+    </w:lvl>
+  </w:abstractNum>
+  <w:abstractNum w:abstractNumId="9">
+    <w:nsid w:val="7B483942"/>
+    <w:multiLevelType w:val="hybridMultilevel"/>
+    <w:tmpl w:val="C35C5C48"/>
+    <w:lvl w:ilvl="0" w:tplc="9DDC8BE2">
+      <w:start w:val="1"/>
+      <w:numFmt w:val="bullet"/>
+      <w:lvlText w:val=""/>
+      <w:lvlJc w:val="left"/>
+      <w:pPr>
+        <w:ind w:left="720" w:hanging="360"/>
+      </w:pPr>
+      <w:rPr>
+        <w:rFonts w:ascii="Symbol" w:hAnsi="Symbol"/>
+      </w:rPr>
+    </w:lvl>
+    <w:lvl w:ilvl="1" w:tplc="D5246EBE">
+      <w:start w:val="1"/>
+      <w:numFmt w:val="bullet"/>
+      <w:lvlText w:val="o"/>
+      <w:lvlJc w:val="left"/>
+      <w:pPr>
+        <w:ind w:left="1440" w:hanging="360"/>
+      </w:pPr>
+      <w:rPr>
+        <w:rFonts w:ascii="Courier New" w:hAnsi="Courier New" w:cs="Courier New"/>
+      </w:rPr>
+    </w:lvl>
+    <w:lvl w:ilvl="2" w:tplc="E9085808">
+      <w:start w:val="1"/>
+      <w:numFmt w:val="bullet"/>
+      <w:lvlText w:val=""/>
+      <w:lvlJc w:val="left"/>
+      <w:pPr>
+        <w:ind w:left="2160" w:hanging="360"/>
+      </w:pPr>
+      <w:rPr>
+        <w:rFonts w:ascii="Wingdings" w:hAnsi="Wingdings"/>
+      </w:rPr>
+    </w:lvl>
+    <w:lvl w:ilvl="3" w:tplc="8EC0FD88">
+      <w:start w:val="1"/>
+      <w:numFmt w:val="bullet"/>
+      <w:lvlText w:val=""/>
+      <w:lvlJc w:val="left"/>
+      <w:pPr>
+        <w:ind w:left="2880" w:hanging="360"/>
+      </w:pPr>
+      <w:rPr>
+        <w:rFonts w:ascii="Symbol" w:hAnsi="Symbol"/>
+      </w:rPr>
+    </w:lvl>
+    <w:lvl w:ilvl="4" w:tplc="1902DDEC">
+      <w:start w:val="1"/>
+      <w:numFmt w:val="bullet"/>
+      <w:lvlText w:val="o"/>
+      <w:lvlJc w:val="left"/>
+      <w:pPr>
+        <w:ind w:left="3600" w:hanging="360"/>
+      </w:pPr>
+      <w:rPr>
+        <w:rFonts w:ascii="Courier New" w:hAnsi="Courier New" w:cs="Courier New"/>
+      </w:rPr>
+    </w:lvl>
+    <w:lvl w:ilvl="5" w:tplc="6B5ABA36">
+      <w:start w:val="1"/>
+      <w:numFmt w:val="bullet"/>
+      <w:lvlText w:val=""/>
+      <w:lvlJc w:val="left"/>
+      <w:pPr>
+        <w:ind w:left="4320" w:hanging="360"/>
+      </w:pPr>
+      <w:rPr>
+        <w:rFonts w:ascii="Wingdings" w:hAnsi="Wingdings"/>
+      </w:rPr>
+    </w:lvl>
+    <w:lvl w:ilvl="6" w:tplc="50A67304">
+      <w:start w:val="1"/>
+      <w:numFmt w:val="bullet"/>
+      <w:lvlText w:val=""/>
+      <w:lvlJc w:val="left"/>
+      <w:pPr>
+        <w:ind w:left="5040" w:hanging="360"/>
+      </w:pPr>
+      <w:rPr>
+        <w:rFonts w:ascii="Symbol" w:hAnsi="Symbol"/>
+      </w:rPr>
+    </w:lvl>
+    <w:lvl w:ilvl="7" w:tplc="D040CCF4">
+      <w:start w:val="1"/>
+      <w:numFmt w:val="bullet"/>
+      <w:lvlText w:val="o"/>
+      <w:lvlJc w:val="left"/>
+      <w:pPr>
+        <w:ind w:left="5760" w:hanging="360"/>
+      </w:pPr>
+      <w:rPr>
+        <w:rFonts w:ascii="Courier New" w:hAnsi="Courier New" w:cs="Courier New"/>
+      </w:rPr>
+    </w:lvl>
+    <w:lvl w:ilvl="8" w:tplc="55F4021C">
+      <w:start w:val="1"/>
+      <w:numFmt w:val="bullet"/>
+      <w:lvlText w:val=""/>
+      <w:lvlJc w:val="left"/>
+      <w:pPr>
+        <w:ind w:left="6480" w:hanging="360"/>
+      </w:pPr>
+      <w:rPr>
+        <w:rFonts w:ascii="Wingdings" w:hAnsi="Wingdings"/>
       </w:rPr>
     </w:lvl>
   </w:abstractNum>
   <w:num w:numId="1">
+    <w:abstractNumId w:val="5"/>
+  </w:num>
+  <w:num w:numId="2">
+    <w:abstractNumId w:val="4"/>
+  </w:num>
+  <w:num w:numId="3">
+    <w:abstractNumId w:val="9"/>
+  </w:num>
+  <w:num w:numId="4">
     <w:abstractNumId w:val="1"/>
   </w:num>
-  <w:num w:numId="2">
+  <w:num w:numId="5">
+    <w:abstractNumId w:val="3"/>
+  </w:num>
+  <w:num w:numId="6">
     <w:abstractNumId w:val="0"/>
   </w:num>
-  <w:num w:numId="3">
-    <w:abstractNumId w:val="3"/>
+  <w:num w:numId="7">
+    <w:abstractNumId w:val="8"/>
   </w:num>
-  <w:num w:numId="4">
+  <w:num w:numId="8">
+    <w:abstractNumId w:val="7"/>
+  </w:num>
+  <w:num w:numId="9">
+    <w:abstractNumId w:val="6"/>
+  </w:num>
+  <w:num w:numId="10">
     <w:abstractNumId w:val="2"/>
   </w:num>
 </w:numbering>
@@ -948,7 +1422,6 @@
       <w:rPr>
         <w:rFonts w:asciiTheme="minorHAnsi" w:eastAsiaTheme="minorHAnsi" w:hAnsiTheme="minorHAnsi" w:cstheme="minorBidi"/>
         <w:sz w:val="22"/>
-        <w:szCs w:val="22"/>
         <w:lang w:val="en-US" w:eastAsia="en-US" w:bidi="ar-SA"/>
       </w:rPr>
     </w:rPrDefault>
@@ -1333,8 +1806,7 @@
   </w:latentStyles>
   <w:style w:type="paragraph" w:default="1" w:styleId="Normal">
     <w:name w:val="Normal"/>
-    <w:qFormat/>
-    <w:rsid w:val="009A1B27"/>
+    <w:uiPriority w:val="99"/>
   </w:style>
   <w:style w:type="character" w:default="1" w:styleId="DefaultParagraphFont">
     <w:name w:val="Default Paragraph Font"/>
@@ -1363,23 +1835,39 @@
     <w:semiHidden/>
     <w:unhideWhenUsed/>
   </w:style>
+  <w:style w:type="character" w:styleId="Hyperlink">
+    <w:name w:val="Hyperlink"/>
+    <w:basedOn w:val="DefaultParagraphFont"/>
+    <w:uiPriority w:val="99"/>
+    <w:rPr>
+      <w:color w:val="0000FF"/>
+      <w:u w:val="single"/>
+    </w:rPr>
+  </w:style>
+  <w:style w:type="paragraph" w:styleId="ListParagraph">
+    <w:name w:val="List Paragraph"/>
+    <w:basedOn w:val="Normal"/>
+    <w:uiPriority w:val="34"/>
+    <w:pPr>
+      <w:ind w:left="720"/>
+    </w:pPr>
+  </w:style>
   <w:style w:type="table" w:styleId="TableGrid">
     <w:name w:val="Table Grid"/>
     <w:basedOn w:val="TableNormal"/>
     <w:uiPriority w:val="39"/>
-    <w:rsid w:val="009A1B27"/>
     <w:pPr>
       <w:spacing w:after="0" w:line="240" w:lineRule="auto"/>
     </w:pPr>
     <w:tblPr>
       <w:tblInd w:w="0" w:type="dxa"/>
       <w:tblBorders>
-        <w:top w:val="single" w:sz="4" w:space="0" w:color="auto"/>
-        <w:left w:val="single" w:sz="4" w:space="0" w:color="auto"/>
-        <w:bottom w:val="single" w:sz="4" w:space="0" w:color="auto"/>
-        <w:right w:val="single" w:sz="4" w:space="0" w:color="auto"/>
-        <w:insideH w:val="single" w:sz="4" w:space="0" w:color="auto"/>
-        <w:insideV w:val="single" w:sz="4" w:space="0" w:color="auto"/>
+        <w:top w:val="single" w:sz="0" w:space="0" w:color="auto"/>
+        <w:left w:val="single" w:sz="0" w:space="0" w:color="auto"/>
+        <w:bottom w:val="single" w:sz="0" w:space="0" w:color="auto"/>
+        <w:right w:val="single" w:sz="0" w:space="0" w:color="auto"/>
+        <w:insideH w:val="single" w:sz="0" w:space="0" w:color="auto"/>
+        <w:insideV w:val="single" w:sz="0" w:space="0" w:color="auto"/>
       </w:tblBorders>
       <w:tblCellMar>
         <w:top w:w="0" w:type="dxa"/>
@@ -1388,17 +1876,6 @@
         <w:right w:w="108" w:type="dxa"/>
       </w:tblCellMar>
     </w:tblPr>
-  </w:style>
-  <w:style w:type="paragraph" w:styleId="ListParagraph">
-    <w:name w:val="List Paragraph"/>
-    <w:basedOn w:val="Normal"/>
-    <w:uiPriority w:val="34"/>
-    <w:qFormat/>
-    <w:rsid w:val="009A1B27"/>
-    <w:pPr>
-      <w:ind w:left="720"/>
-      <w:contextualSpacing/>
-    </w:pPr>
   </w:style>
 </w:styles>
 </file>

</xml_diff>

<commit_message>
Brian's status update to SD Meeting log 09/13/13
</commit_message>
<xml_diff>
--- a/Meeting log/13_09_13_Log.docx
+++ b/Meeting log/13_09_13_Log.docx
@@ -158,13 +158,7 @@
         <w:rPr>
           <w:highlight w:val="yellow"/>
         </w:rPr>
-        <w:t xml:space="preserve">Topics to </w:t>
-      </w:r>
-      <w:r>
-        <w:rPr>
-          <w:highlight w:val="yellow"/>
-        </w:rPr>
-        <w:t>discuss</w:t>
+        <w:t>Topics to discuss</w:t>
       </w:r>
     </w:p>
     <w:p>
@@ -188,10 +182,7 @@
         </w:numPr>
       </w:pPr>
       <w:r>
-        <w:t>Access to Xilinx LogiCore blocks in System Generator library (</w:t>
-      </w:r>
-      <w:r>
-        <w:t>in Silage lab</w:t>
+        <w:t>Access to Xilinx LogiCore blocks in System Generator library (in Silage lab</w:t>
       </w:r>
       <w:r>
         <w:t>)</w:t>
@@ -268,12 +259,12 @@
       <w:pPr>
         <w:pStyle w:val="ListParagraph"/>
         <w:numPr>
-          <w:ilvl w:val="0"/>
+          <w:ilvl w:val="1"/>
           <w:numId w:val="9"/>
         </w:numPr>
       </w:pPr>
       <w:r>
-        <w:t>Doppler shift (frequency shifting) could be implemented by using a VCO with a slowly oscillating voltage.</w:t>
+        <w:t xml:space="preserve">I (Brian) suggest we use Dr. Silages method of a sign block used in conjunction with a rate transition.  </w:t>
       </w:r>
     </w:p>
     <w:p>
@@ -285,19 +276,7 @@
         </w:numPr>
       </w:pPr>
       <w:r>
-        <w:t>Brian: possibly convert the output of</w:t>
-      </w:r>
-      <w:r>
-        <w:t xml:space="preserve"> your</w:t>
-      </w:r>
-      <w:r>
-        <w:t xml:space="preserve"> phase detector to a square wave. Refrain from doing it if </w:t>
-      </w:r>
-      <w:r>
-        <w:t>i</w:t>
-      </w:r>
-      <w:r>
-        <w:t>t doesn’t conform to the functionality of the design (i.e. square wave may work in the presence of no noise, but what about when noise is introduced?)</w:t>
+        <w:t>Doppler shift (frequency shifting) could be implemented by using a VCO with a slowly oscillating voltage.</w:t>
       </w:r>
     </w:p>
     <w:p>
@@ -309,6 +288,32 @@
         </w:numPr>
       </w:pPr>
       <w:r>
+        <w:t>Brian: possibly convert the output of</w:t>
+      </w:r>
+      <w:r>
+        <w:t xml:space="preserve"> your</w:t>
+      </w:r>
+      <w:r>
+        <w:t xml:space="preserve"> phase detector to a square wave. Refrain from doing it if </w:t>
+      </w:r>
+      <w:r>
+        <w:t>i</w:t>
+      </w:r>
+      <w:r>
+        <w:t>t doesn’t conform to the functionality of the design (i.e. square wave may work in the presence of no noise, but what about when noise is introduced?)</w:t>
+      </w:r>
+      <w:bookmarkStart w:id="0" w:name="_GoBack"/>
+      <w:bookmarkEnd w:id="0"/>
+    </w:p>
+    <w:p>
+      <w:pPr>
+        <w:pStyle w:val="ListParagraph"/>
+        <w:numPr>
+          <w:ilvl w:val="0"/>
+          <w:numId w:val="9"/>
+        </w:numPr>
+      </w:pPr>
+      <w:r>
         <w:t xml:space="preserve">In general, convert sinusoids throughout KD2BD design to square waves as soon as possible. Don’t convert if it doesn’t conform to the functionality of the design however. </w:t>
       </w:r>
     </w:p>
@@ -322,13 +327,7 @@
         <w:rPr>
           <w:highlight w:val="yellow"/>
         </w:rPr>
-        <w:t>T</w:t>
-      </w:r>
-      <w:r>
-        <w:rPr>
-          <w:highlight w:val="yellow"/>
-        </w:rPr>
-        <w:t>opics to discuss in next SD meeting</w:t>
+        <w:t>Topics to discuss in next SD meeting</w:t>
       </w:r>
     </w:p>
     <w:p>
@@ -404,7 +403,58 @@
           <w:tcPr>
             <w:tcW w:w="4680" w:type="dxa"/>
           </w:tcPr>
-          <w:p/>
+          <w:p>
+            <w:pPr>
+              <w:pStyle w:val="ListParagraph"/>
+              <w:numPr>
+                <w:ilvl w:val="0"/>
+                <w:numId w:val="10"/>
+              </w:numPr>
+            </w:pPr>
+            <w:r>
+              <w:t xml:space="preserve">Modifying carrier recovery circuit IAW with Dr. Silage Feedback (i.e. signal </w:t>
+            </w:r>
+            <w:r>
+              <w:lastRenderedPageBreak/>
+              <w:t>conversion to square wave, PM modulator, realistic timings).</w:t>
+            </w:r>
+          </w:p>
+          <w:p>
+            <w:pPr>
+              <w:pStyle w:val="ListParagraph"/>
+              <w:numPr>
+                <w:ilvl w:val="1"/>
+                <w:numId w:val="10"/>
+              </w:numPr>
+            </w:pPr>
+            <w:r>
+              <w:t>Projected completion:  Tues 9/17</w:t>
+            </w:r>
+          </w:p>
+          <w:p>
+            <w:pPr>
+              <w:pStyle w:val="ListParagraph"/>
+              <w:numPr>
+                <w:ilvl w:val="0"/>
+                <w:numId w:val="10"/>
+              </w:numPr>
+            </w:pPr>
+            <w:r>
+              <w:t>Add AWGN to carrier recovery module.  Once module has been demonstrated to work in presence with noise, add attenuation so that AGC can simulated.</w:t>
+            </w:r>
+          </w:p>
+          <w:p>
+            <w:pPr>
+              <w:pStyle w:val="ListParagraph"/>
+              <w:numPr>
+                <w:ilvl w:val="1"/>
+                <w:numId w:val="10"/>
+              </w:numPr>
+            </w:pPr>
+            <w:r>
+              <w:t>Projected Completion: Mon 9/22</w:t>
+            </w:r>
+          </w:p>
         </w:tc>
       </w:tr>
       <w:tr>
@@ -417,6 +467,7 @@
               <w:jc w:val="center"/>
             </w:pPr>
             <w:r>
+              <w:lastRenderedPageBreak/>
               <w:t>Cedric Destin</w:t>
             </w:r>
           </w:p>
@@ -458,7 +509,6 @@
               </w:numPr>
             </w:pPr>
             <w:r>
-              <w:lastRenderedPageBreak/>
               <w:t>Synchronize the NRZI out</w:t>
             </w:r>
           </w:p>
@@ -498,7 +548,6 @@
               <w:jc w:val="center"/>
             </w:pPr>
             <w:r>
-              <w:lastRenderedPageBreak/>
               <w:t>Brandon Keith</w:t>
             </w:r>
           </w:p>
@@ -524,8 +573,6 @@
             <w:r>
               <w:t>main the same as 9/6/13.</w:t>
             </w:r>
-            <w:bookmarkStart w:id="0" w:name="_GoBack"/>
-            <w:bookmarkEnd w:id="0"/>
             <w:r>
               <w:t xml:space="preserve"> I didn't work on SD this week.</w:t>
             </w:r>
@@ -678,7 +725,7 @@
   <w:abstractNum w:abstractNumId="2">
     <w:nsid w:val="1D922E80"/>
     <w:multiLevelType w:val="hybridMultilevel"/>
-    <w:tmpl w:val="4B80F95A"/>
+    <w:tmpl w:val="FAE82228"/>
     <w:lvl w:ilvl="0" w:tplc="04090001">
       <w:start w:val="1"/>
       <w:numFmt w:val="bullet"/>
@@ -691,7 +738,7 @@
         <w:rFonts w:ascii="Symbol" w:hAnsi="Symbol" w:hint="default"/>
       </w:rPr>
     </w:lvl>
-    <w:lvl w:ilvl="1" w:tplc="04090003" w:tentative="1">
+    <w:lvl w:ilvl="1" w:tplc="04090003">
       <w:start w:val="1"/>
       <w:numFmt w:val="bullet"/>
       <w:lvlText w:val="o"/>
@@ -1044,7 +1091,7 @@
         <w:rFonts w:ascii="Symbol" w:hAnsi="Symbol" w:hint="default"/>
       </w:rPr>
     </w:lvl>
-    <w:lvl w:ilvl="1" w:tplc="04090003" w:tentative="1">
+    <w:lvl w:ilvl="1" w:tplc="04090003">
       <w:start w:val="1"/>
       <w:numFmt w:val="bullet"/>
       <w:lvlText w:val="o"/>

</xml_diff>

<commit_message>
Updated Meeting Log Cedric
</commit_message>
<xml_diff>
--- a/Meeting log/13_09_13_Log.docx
+++ b/Meeting log/13_09_13_Log.docx
@@ -270,8 +270,33 @@
         </w:numPr>
       </w:pPr>
       <w:r>
-        <w:t>Ensure that the simulation times throughout Simulink models are realistic (i.e. 1/1200 for 1200 bps).</w:t>
-      </w:r>
+        <w:t>Explained how the transmitting was done in the 90’s using a small deviation (</w:t>
+      </w:r>
+      <w:proofErr w:type="gramStart"/>
+      <w:r>
+        <w:t>3.5kHz</w:t>
+      </w:r>
+      <w:proofErr w:type="gramEnd"/>
+      <w:r>
+        <w:t>) phase modulation was accomplished to transmit signals.</w:t>
+      </w:r>
+    </w:p>
+    <w:p>
+      <w:pPr>
+        <w:pStyle w:val="ListParagraph"/>
+        <w:numPr>
+          <w:ilvl w:val="1"/>
+          <w:numId w:val="9"/>
+        </w:numPr>
+      </w:pPr>
+      <w:r>
+        <w:t xml:space="preserve">The reason why this was done was because old radio transmitters did not have on board phase </w:t>
+      </w:r>
+      <w:proofErr w:type="spellStart"/>
+      <w:r>
+        <w:t>madulators</w:t>
+      </w:r>
+      <w:proofErr w:type="spellEnd"/>
     </w:p>
     <w:p>
       <w:pPr>
@@ -282,6 +307,18 @@
         </w:numPr>
       </w:pPr>
       <w:r>
+        <w:t>Ensure that the simulation times throughout Simulink models are realistic (i.e. 1/1200 for 1200 bps).</w:t>
+      </w:r>
+    </w:p>
+    <w:p>
+      <w:pPr>
+        <w:pStyle w:val="ListParagraph"/>
+        <w:numPr>
+          <w:ilvl w:val="0"/>
+          <w:numId w:val="9"/>
+        </w:numPr>
+      </w:pPr>
+      <w:r>
         <w:t xml:space="preserve">Let’s choose </w:t>
       </w:r>
       <w:r>
@@ -373,15 +410,7 @@
         <w:rPr>
           <w:highlight w:val="yellow"/>
         </w:rPr>
-        <w:t>Topics to discuss in n</w:t>
-      </w:r>
-      <w:bookmarkStart w:id="0" w:name="_GoBack"/>
-      <w:bookmarkEnd w:id="0"/>
-      <w:r>
-        <w:rPr>
-          <w:highlight w:val="yellow"/>
-        </w:rPr>
-        <w:t>ext SD meeting</w:t>
+        <w:t>Topics to discuss in next SD meeting</w:t>
       </w:r>
     </w:p>
     <w:p>
@@ -399,6 +428,113 @@
     <w:p>
       <w:pPr>
         <w:pStyle w:val="ListParagraph"/>
+        <w:numPr>
+          <w:ilvl w:val="0"/>
+          <w:numId w:val="10"/>
+        </w:numPr>
+        <w:rPr>
+          <w:szCs w:val="22"/>
+        </w:rPr>
+      </w:pPr>
+      <w:bookmarkStart w:id="0" w:name="_GoBack"/>
+      <w:r>
+        <w:rPr>
+          <w:szCs w:val="22"/>
+        </w:rPr>
+        <w:lastRenderedPageBreak/>
+        <w:t>Pick a Project category out of the four categories suggested by Dr. Silage</w:t>
+      </w:r>
+    </w:p>
+    <w:p>
+      <w:pPr>
+        <w:pStyle w:val="ListParagraph"/>
+        <w:numPr>
+          <w:ilvl w:val="1"/>
+          <w:numId w:val="10"/>
+        </w:numPr>
+        <w:spacing w:after="0" w:line="240" w:lineRule="auto"/>
+        <w:rPr>
+          <w:rFonts w:eastAsia="Times New Roman" w:cs="Times New Roman"/>
+          <w:szCs w:val="22"/>
+        </w:rPr>
+      </w:pPr>
+      <w:r>
+        <w:rPr>
+          <w:rFonts w:eastAsia="Times New Roman" w:cs="Times New Roman"/>
+          <w:szCs w:val="22"/>
+        </w:rPr>
+        <w:t>Category 1. Projects sponsored  and supported by industrial partners</w:t>
+      </w:r>
+    </w:p>
+    <w:p>
+      <w:pPr>
+        <w:pStyle w:val="ListParagraph"/>
+        <w:numPr>
+          <w:ilvl w:val="1"/>
+          <w:numId w:val="10"/>
+        </w:numPr>
+        <w:spacing w:after="0" w:line="240" w:lineRule="auto"/>
+        <w:rPr>
+          <w:rFonts w:eastAsia="Times New Roman" w:cs="Times New Roman"/>
+          <w:szCs w:val="22"/>
+        </w:rPr>
+      </w:pPr>
+      <w:r>
+        <w:rPr>
+          <w:rFonts w:eastAsia="Times New Roman" w:cs="Times New Roman"/>
+          <w:szCs w:val="22"/>
+        </w:rPr>
+        <w:t>Category 2. Projects sponsored  and supported by Faculty with active research agenda</w:t>
+      </w:r>
+    </w:p>
+    <w:p>
+      <w:pPr>
+        <w:pStyle w:val="ListParagraph"/>
+        <w:numPr>
+          <w:ilvl w:val="1"/>
+          <w:numId w:val="10"/>
+        </w:numPr>
+        <w:spacing w:after="0" w:line="240" w:lineRule="auto"/>
+        <w:rPr>
+          <w:rFonts w:eastAsia="Times New Roman" w:cs="Times New Roman"/>
+          <w:szCs w:val="22"/>
+        </w:rPr>
+      </w:pPr>
+      <w:r>
+        <w:rPr>
+          <w:rFonts w:eastAsia="Times New Roman" w:cs="Times New Roman"/>
+          <w:szCs w:val="22"/>
+        </w:rPr>
+        <w:t>Category 3. Projects based on national competitions and sponsored  and supported by the Departments and College</w:t>
+      </w:r>
+    </w:p>
+    <w:p>
+      <w:pPr>
+        <w:pStyle w:val="ListParagraph"/>
+        <w:numPr>
+          <w:ilvl w:val="1"/>
+          <w:numId w:val="10"/>
+        </w:numPr>
+        <w:spacing w:after="0" w:line="240" w:lineRule="auto"/>
+        <w:rPr>
+          <w:rFonts w:eastAsia="Times New Roman" w:cs="Times New Roman"/>
+          <w:szCs w:val="22"/>
+        </w:rPr>
+      </w:pPr>
+      <w:r>
+        <w:rPr>
+          <w:rFonts w:eastAsia="Times New Roman" w:cs="Times New Roman"/>
+          <w:szCs w:val="22"/>
+        </w:rPr>
+        <w:t>Category 4. Projects originated by students without industry or Faculty support</w:t>
+      </w:r>
+    </w:p>
+    <w:p>
+      <w:pPr>
+        <w:pStyle w:val="ListParagraph"/>
+        <w:rPr>
+          <w:szCs w:val="22"/>
+        </w:rPr>
       </w:pPr>
     </w:p>
     <w:tbl>
@@ -416,6 +552,7 @@
           <w:tcPr>
             <w:tcW w:w="4680" w:type="dxa"/>
           </w:tcPr>
+          <w:bookmarkEnd w:id="0"/>
           <w:p>
             <w:r>
               <w:rPr>
@@ -471,11 +608,7 @@
               </w:numPr>
             </w:pPr>
             <w:r>
-              <w:t xml:space="preserve">Modifying carrier recovery circuit IAW with Dr. Silage Feedback (i.e. signal </w:t>
-            </w:r>
-            <w:r>
-              <w:lastRenderedPageBreak/>
-              <w:t>conversion to square wave, PM modulator, realistic timings).</w:t>
+              <w:t>Modifying carrier recovery circuit IAW with Dr. Silage Feedback (i.e. signal conversion to square wave, PM modulator, realistic timings).</w:t>
             </w:r>
           </w:p>
           <w:p>
@@ -526,7 +659,6 @@
               <w:jc w:val="center"/>
             </w:pPr>
             <w:r>
-              <w:lastRenderedPageBreak/>
               <w:t>Cedric Destin</w:t>
             </w:r>
           </w:p>
@@ -1983,6 +2115,11 @@
       </w:tblCellMar>
     </w:tblPr>
   </w:style>
+  <w:style w:type="character" w:customStyle="1" w:styleId="il">
+    <w:name w:val="il"/>
+    <w:basedOn w:val="DefaultParagraphFont"/>
+    <w:rsid w:val="000C7851"/>
+  </w:style>
 </w:styles>
 </file>
 

</xml_diff>